<commit_message>
Updated Iteration 7 and 8
</commit_message>
<xml_diff>
--- a/Iteration Plan/Iteration Plan 6.docx
+++ b/Iteration Plan/Iteration Plan 6.docx
@@ -1,6 +1,6 @@
 
 <file path=word/document.xml><?xml version="1.0" encoding="utf-8"?>
-<w:document xmlns:wpc="http://schemas.microsoft.com/office/word/2010/wordprocessingCanvas" xmlns:cx="http://schemas.microsoft.com/office/drawing/2014/chartex" xmlns:cx1="http://schemas.microsoft.com/office/drawing/2015/9/8/chartex" xmlns:cx2="http://schemas.microsoft.com/office/drawing/2015/10/21/chartex" xmlns:cx3="http://schemas.microsoft.com/office/drawing/2016/5/9/chartex" xmlns:cx4="http://schemas.microsoft.com/office/drawing/2016/5/10/chartex" xmlns:cx5="http://schemas.microsoft.com/office/drawing/2016/5/11/chartex" xmlns:cx6="http://schemas.microsoft.com/office/drawing/2016/5/12/chartex" xmlns:cx7="http://schemas.microsoft.com/office/drawing/2016/5/13/chartex" xmlns:cx8="http://schemas.microsoft.com/office/drawing/2016/5/14/chartex" xmlns:mc="http://schemas.openxmlformats.org/markup-compatibility/2006" xmlns:aink="http://schemas.microsoft.com/office/drawing/2016/ink" xmlns:am3d="http://schemas.microsoft.com/office/drawing/2017/model3d" xmlns:o="urn:schemas-microsoft-com:office:office" xmlns:r="http://schemas.openxmlformats.org/officeDocument/2006/relationships" xmlns:m="http://schemas.openxmlformats.org/officeDocument/2006/math" xmlns:v="urn:schemas-microsoft-com:vml" xmlns:wp14="http://schemas.microsoft.com/office/word/2010/wordprocessingDrawing" xmlns:wp="http://schemas.openxmlformats.org/drawingml/2006/wordprocessingDrawing" xmlns:w10="urn:schemas-microsoft-com:office:word" xmlns:w="http://schemas.openxmlformats.org/wordprocessingml/2006/main" xmlns:w14="http://schemas.microsoft.com/office/word/2010/wordml" xmlns:w15="http://schemas.microsoft.com/office/word/2012/wordml" xmlns:w16cid="http://schemas.microsoft.com/office/word/2016/wordml/cid" xmlns:w16se="http://schemas.microsoft.com/office/word/2015/wordml/symex" xmlns:wpg="http://schemas.microsoft.com/office/word/2010/wordprocessingGroup" xmlns:wpi="http://schemas.microsoft.com/office/word/2010/wordprocessingInk" xmlns:wne="http://schemas.microsoft.com/office/word/2006/wordml" xmlns:wps="http://schemas.microsoft.com/office/word/2010/wordprocessingShape" mc:Ignorable="w14 w15 w16se w16cid wp14">
+<w:document xmlns:wpc="http://schemas.microsoft.com/office/word/2010/wordprocessingCanvas" xmlns:mc="http://schemas.openxmlformats.org/markup-compatibility/2006" xmlns:o="urn:schemas-microsoft-com:office:office" xmlns:r="http://schemas.openxmlformats.org/officeDocument/2006/relationships" xmlns:m="http://schemas.openxmlformats.org/officeDocument/2006/math" xmlns:v="urn:schemas-microsoft-com:vml" xmlns:wp14="http://schemas.microsoft.com/office/word/2010/wordprocessingDrawing" xmlns:wp="http://schemas.openxmlformats.org/drawingml/2006/wordprocessingDrawing" xmlns:w10="urn:schemas-microsoft-com:office:word" xmlns:w="http://schemas.openxmlformats.org/wordprocessingml/2006/main" xmlns:w14="http://schemas.microsoft.com/office/word/2010/wordml" xmlns:w15="http://schemas.microsoft.com/office/word/2012/wordml" xmlns:wpg="http://schemas.microsoft.com/office/word/2010/wordprocessingGroup" xmlns:wpi="http://schemas.microsoft.com/office/word/2010/wordprocessingInk" xmlns:wne="http://schemas.microsoft.com/office/word/2006/wordml" xmlns:wps="http://schemas.microsoft.com/office/word/2010/wordprocessingShape" mc:Ignorable="w14 w15 wp14">
   <w:body>
     <w:p>
       <w:pPr>
@@ -683,14 +683,12 @@
         </w:rPr>
         <w:tab/>
       </w:r>
-      <w:proofErr w:type="spellStart"/>
       <w:r>
         <w:rPr>
           <w:rFonts w:ascii="Arial" w:hAnsi="Arial" w:cs="Arial"/>
         </w:rPr>
-        <w:t>Finialise</w:t>
+        <w:t>Finalise</w:t>
       </w:r>
-      <w:proofErr w:type="spellEnd"/>
       <w:r>
         <w:rPr>
           <w:rFonts w:ascii="Arial" w:hAnsi="Arial" w:cs="Arial"/>
@@ -716,14 +714,14 @@
         </w:rPr>
         <w:tab/>
       </w:r>
-      <w:proofErr w:type="spellStart"/>
       <w:r>
         <w:rPr>
           <w:rFonts w:ascii="Arial" w:hAnsi="Arial" w:cs="Arial"/>
         </w:rPr>
-        <w:t>Finialise</w:t>
+        <w:t>Finalise</w:t>
       </w:r>
-      <w:proofErr w:type="spellEnd"/>
+      <w:bookmarkStart w:id="1" w:name="_GoBack"/>
+      <w:bookmarkEnd w:id="1"/>
       <w:r>
         <w:rPr>
           <w:rFonts w:ascii="Arial" w:hAnsi="Arial" w:cs="Arial"/>
@@ -1640,8 +1638,6 @@
                 <w:lang w:eastAsia="ja-JP"/>
               </w:rPr>
             </w:pPr>
-            <w:bookmarkStart w:id="1" w:name="_GoBack"/>
-            <w:bookmarkEnd w:id="1"/>
             <w:r>
               <w:rPr>
                 <w:rFonts w:ascii="Arial" w:hAnsi="Arial" w:cs="Arial"/>
@@ -4077,7 +4073,7 @@
 </file>
 
 <file path=word/numbering.xml><?xml version="1.0" encoding="utf-8"?>
-<w:numbering xmlns:wpc="http://schemas.microsoft.com/office/word/2010/wordprocessingCanvas" xmlns:cx="http://schemas.microsoft.com/office/drawing/2014/chartex" xmlns:cx1="http://schemas.microsoft.com/office/drawing/2015/9/8/chartex" xmlns:cx2="http://schemas.microsoft.com/office/drawing/2015/10/21/chartex" xmlns:cx3="http://schemas.microsoft.com/office/drawing/2016/5/9/chartex" xmlns:cx4="http://schemas.microsoft.com/office/drawing/2016/5/10/chartex" xmlns:cx5="http://schemas.microsoft.com/office/drawing/2016/5/11/chartex" xmlns:cx6="http://schemas.microsoft.com/office/drawing/2016/5/12/chartex" xmlns:cx7="http://schemas.microsoft.com/office/drawing/2016/5/13/chartex" xmlns:cx8="http://schemas.microsoft.com/office/drawing/2016/5/14/chartex" xmlns:mc="http://schemas.openxmlformats.org/markup-compatibility/2006" xmlns:aink="http://schemas.microsoft.com/office/drawing/2016/ink" xmlns:am3d="http://schemas.microsoft.com/office/drawing/2017/model3d" xmlns:o="urn:schemas-microsoft-com:office:office" xmlns:r="http://schemas.openxmlformats.org/officeDocument/2006/relationships" xmlns:m="http://schemas.openxmlformats.org/officeDocument/2006/math" xmlns:v="urn:schemas-microsoft-com:vml" xmlns:wp14="http://schemas.microsoft.com/office/word/2010/wordprocessingDrawing" xmlns:wp="http://schemas.openxmlformats.org/drawingml/2006/wordprocessingDrawing" xmlns:w10="urn:schemas-microsoft-com:office:word" xmlns:w="http://schemas.openxmlformats.org/wordprocessingml/2006/main" xmlns:w14="http://schemas.microsoft.com/office/word/2010/wordml" xmlns:w15="http://schemas.microsoft.com/office/word/2012/wordml" xmlns:w16cid="http://schemas.microsoft.com/office/word/2016/wordml/cid" xmlns:w16se="http://schemas.microsoft.com/office/word/2015/wordml/symex" xmlns:wpg="http://schemas.microsoft.com/office/word/2010/wordprocessingGroup" xmlns:wpi="http://schemas.microsoft.com/office/word/2010/wordprocessingInk" xmlns:wne="http://schemas.microsoft.com/office/word/2006/wordml" xmlns:wps="http://schemas.microsoft.com/office/word/2010/wordprocessingShape" mc:Ignorable="w14 w15 w16se w16cid wp14">
+<w:numbering xmlns:wpc="http://schemas.microsoft.com/office/word/2010/wordprocessingCanvas" xmlns:mc="http://schemas.openxmlformats.org/markup-compatibility/2006" xmlns:o="urn:schemas-microsoft-com:office:office" xmlns:r="http://schemas.openxmlformats.org/officeDocument/2006/relationships" xmlns:m="http://schemas.openxmlformats.org/officeDocument/2006/math" xmlns:v="urn:schemas-microsoft-com:vml" xmlns:wp14="http://schemas.microsoft.com/office/word/2010/wordprocessingDrawing" xmlns:wp="http://schemas.openxmlformats.org/drawingml/2006/wordprocessingDrawing" xmlns:w10="urn:schemas-microsoft-com:office:word" xmlns:w="http://schemas.openxmlformats.org/wordprocessingml/2006/main" xmlns:w14="http://schemas.microsoft.com/office/word/2010/wordml" xmlns:w15="http://schemas.microsoft.com/office/word/2012/wordml" xmlns:wpg="http://schemas.microsoft.com/office/word/2010/wordprocessingGroup" xmlns:wpi="http://schemas.microsoft.com/office/word/2010/wordprocessingInk" xmlns:wne="http://schemas.microsoft.com/office/word/2006/wordml" xmlns:wps="http://schemas.microsoft.com/office/word/2010/wordprocessingShape" mc:Ignorable="w14 w15 wp14">
   <w:abstractNum w:abstractNumId="0" w15:restartNumberingAfterBreak="0">
     <w:nsid w:val="43CC33B3"/>
     <w:multiLevelType w:val="hybridMultilevel"/>
@@ -4368,7 +4364,7 @@
 </file>
 
 <file path=word/styles.xml><?xml version="1.0" encoding="utf-8"?>
-<w:styles xmlns:mc="http://schemas.openxmlformats.org/markup-compatibility/2006" xmlns:r="http://schemas.openxmlformats.org/officeDocument/2006/relationships" xmlns:w="http://schemas.openxmlformats.org/wordprocessingml/2006/main" xmlns:w14="http://schemas.microsoft.com/office/word/2010/wordml" xmlns:w15="http://schemas.microsoft.com/office/word/2012/wordml" xmlns:w16cid="http://schemas.microsoft.com/office/word/2016/wordml/cid" xmlns:w16se="http://schemas.microsoft.com/office/word/2015/wordml/symex" mc:Ignorable="w14 w15 w16se w16cid">
+<w:styles xmlns:mc="http://schemas.openxmlformats.org/markup-compatibility/2006" xmlns:r="http://schemas.openxmlformats.org/officeDocument/2006/relationships" xmlns:w="http://schemas.openxmlformats.org/wordprocessingml/2006/main" xmlns:w14="http://schemas.microsoft.com/office/word/2010/wordml" xmlns:w15="http://schemas.microsoft.com/office/word/2012/wordml" mc:Ignorable="w14 w15">
   <w:docDefaults>
     <w:rPrDefault>
       <w:rPr>
@@ -4384,7 +4380,7 @@
       </w:pPr>
     </w:pPrDefault>
   </w:docDefaults>
-  <w:latentStyles w:defLockedState="0" w:defUIPriority="99" w:defSemiHidden="0" w:defUnhideWhenUsed="0" w:defQFormat="0" w:count="375">
+  <w:latentStyles w:defLockedState="0" w:defUIPriority="99" w:defSemiHidden="0" w:defUnhideWhenUsed="0" w:defQFormat="0" w:count="371">
     <w:lsdException w:name="Normal" w:uiPriority="0" w:qFormat="1"/>
     <w:lsdException w:name="heading 1" w:uiPriority="0" w:qFormat="1"/>
     <w:lsdException w:name="heading 2" w:semiHidden="1" w:uiPriority="9" w:unhideWhenUsed="1" w:qFormat="1"/>
@@ -4756,10 +4752,6 @@
     <w:lsdException w:name="List Table 5 Dark Accent 6" w:uiPriority="50"/>
     <w:lsdException w:name="List Table 6 Colorful Accent 6" w:uiPriority="51"/>
     <w:lsdException w:name="List Table 7 Colorful Accent 6" w:uiPriority="52"/>
-    <w:lsdException w:name="Mention" w:semiHidden="1" w:unhideWhenUsed="1"/>
-    <w:lsdException w:name="Smart Hyperlink" w:semiHidden="1" w:unhideWhenUsed="1"/>
-    <w:lsdException w:name="Hashtag" w:semiHidden="1" w:unhideWhenUsed="1"/>
-    <w:lsdException w:name="Unresolved Mention" w:semiHidden="1" w:unhideWhenUsed="1"/>
   </w:latentStyles>
   <w:style w:type="paragraph" w:default="1" w:styleId="Normal">
     <w:name w:val="Normal"/>
@@ -4975,7 +4967,7 @@
       <w:u w:val="single"/>
     </w:rPr>
   </w:style>
-  <w:style w:type="character" w:styleId="UnresolvedMention">
+  <w:style w:type="character" w:customStyle="1" w:styleId="UnresolvedMention">
     <w:name w:val="Unresolved Mention"/>
     <w:basedOn w:val="DefaultParagraphFont"/>
     <w:uiPriority w:val="99"/>

</xml_diff>